<commit_message>
updated technique reports and bugs
</commit_message>
<xml_diff>
--- a/bugs&solution.docx
+++ b/bugs&solution.docx
@@ -12,185 +12,375 @@
         <w:rPr>
           <w:b/>
         </w:rPr>
-        <w:t xml:space="preserve">Test not </w:t>
+        <w:t>Test not robust</w:t>
+      </w:r>
+      <w:r>
+        <w:rPr>
+          <w:b/>
+        </w:rPr>
+        <w:t xml:space="preserve"> </w:t>
+      </w:r>
+      <w:r>
+        <w:rPr>
+          <w:b/>
+        </w:rPr>
+        <w:t>(hardware side)</w:t>
+      </w:r>
+      <w:r>
+        <w:rPr>
+          <w:b/>
+        </w:rPr>
+        <w:t>:</w:t>
+      </w:r>
+    </w:p>
+    <w:p>
+      <w:r>
+        <w:rPr>
+          <w:b/>
+        </w:rPr>
+        <w:tab/>
+      </w:r>
+      <w:r>
+        <w:t>J</w:t>
+      </w:r>
+      <w:r>
+        <w:t xml:space="preserve"> loop not tested</w:t>
+      </w:r>
+    </w:p>
+    <w:p>
+      <w:r>
+        <w:tab/>
+        <w:t>State s110 takes “some” cycle times</w:t>
+      </w:r>
+    </w:p>
+    <w:p>
+      <w:r>
+        <w:tab/>
+        <w:t>E</w:t>
+      </w:r>
+      <w:r>
+        <w:t xml:space="preserve">xpected data of </w:t>
+      </w:r>
+      <w:proofErr w:type="spellStart"/>
+      <w:r>
+        <w:t>KgrpsNew</w:t>
+      </w:r>
+      <w:r>
+        <w:t>Real</w:t>
+      </w:r>
+      <w:proofErr w:type="spellEnd"/>
+      <w:r>
+        <w:t xml:space="preserve">, </w:t>
+      </w:r>
+      <w:proofErr w:type="spellStart"/>
+      <w:r>
+        <w:t>KgrpsNew</w:t>
+      </w:r>
+      <w:r>
+        <w:t>Imag</w:t>
+      </w:r>
+      <w:proofErr w:type="spellEnd"/>
+      <w:r>
+        <w:t xml:space="preserve"> not tested up</w:t>
+      </w:r>
+    </w:p>
+    <w:p>
+      <w:pPr>
+        <w:rPr>
+          <w:b/>
+        </w:rPr>
+      </w:pPr>
+      <w:r>
+        <w:rPr>
+          <w:b/>
+        </w:rPr>
+        <w:t>Related codes:</w:t>
+      </w:r>
+    </w:p>
+    <w:p>
+      <w:pPr>
+        <w:ind w:firstLine="720"/>
+      </w:pPr>
+      <w:r>
+        <w:t>s</w:t>
       </w:r>
       <w:proofErr w:type="gramStart"/>
       <w:r>
-        <w:rPr>
-          <w:b/>
-        </w:rPr>
-        <w:t>robust</w:t>
-      </w:r>
-      <w:r>
-        <w:rPr>
-          <w:b/>
-        </w:rPr>
-        <w:t>(</w:t>
+        <w:t>110 :</w:t>
       </w:r>
       <w:proofErr w:type="gramEnd"/>
       <w:r>
-        <w:rPr>
-          <w:b/>
-        </w:rPr>
-        <w:t>hardware side)</w:t>
-      </w:r>
-      <w:r>
-        <w:rPr>
-          <w:b/>
-        </w:rPr>
-        <w:t>:</w:t>
-      </w:r>
-    </w:p>
-    <w:p>
-      <w:r>
-        <w:rPr>
-          <w:b/>
-        </w:rPr>
-        <w:tab/>
-      </w:r>
-      <w:r>
-        <w:t>J</w:t>
-      </w:r>
-      <w:r>
-        <w:t xml:space="preserve"> loop not tested</w:t>
-      </w:r>
-    </w:p>
-    <w:p>
-      <w:r>
-        <w:tab/>
-        <w:t>State s110 takes “some” cycle times</w:t>
-      </w:r>
-    </w:p>
-    <w:p>
-      <w:r>
-        <w:tab/>
+        <w:t xml:space="preserve"> begin</w:t>
+      </w:r>
+    </w:p>
+    <w:p>
+      <w:r>
+        <w:tab/>
+      </w:r>
+      <w:proofErr w:type="spellStart"/>
+      <w:r>
+        <w:t>qq</w:t>
+      </w:r>
+      <w:proofErr w:type="spellEnd"/>
+      <w:r>
+        <w:t xml:space="preserve"> = pp - </w:t>
+      </w:r>
+      <w:proofErr w:type="spellStart"/>
+      <w:r>
+        <w:t>i</w:t>
+      </w:r>
+      <w:proofErr w:type="spellEnd"/>
+      <w:r>
+        <w:t>;</w:t>
+      </w:r>
+    </w:p>
+    <w:p>
+      <w:r>
+        <w:t xml:space="preserve">               </w:t>
+      </w:r>
+      <w:proofErr w:type="spellStart"/>
+      <w:r>
+        <w:t>nn</w:t>
+      </w:r>
+      <w:proofErr w:type="spellEnd"/>
+      <w:r>
+        <w:t xml:space="preserve"> = {</w:t>
+      </w:r>
+      <w:proofErr w:type="spellStart"/>
+      <w:r>
+        <w:t>qq</w:t>
+      </w:r>
+      <w:proofErr w:type="spellEnd"/>
+      <w:r>
+        <w:t>[16</w:t>
       </w:r>
       <w:proofErr w:type="gramStart"/>
       <w:r>
-        <w:t>Actually</w:t>
-      </w:r>
+        <w:t>],</w:t>
+      </w:r>
+      <w:proofErr w:type="spellStart"/>
+      <w:r>
+        <w:t>qq</w:t>
+      </w:r>
+      <w:proofErr w:type="spellEnd"/>
       <w:proofErr w:type="gramEnd"/>
       <w:r>
-        <w:t xml:space="preserve"> expected data of </w:t>
-      </w:r>
-      <w:proofErr w:type="spellStart"/>
-      <w:r>
-        <w:t>KgrpsNew</w:t>
-      </w:r>
-      <w:r>
-        <w:t>Real</w:t>
-      </w:r>
-      <w:proofErr w:type="spellEnd"/>
-      <w:r>
-        <w:t xml:space="preserve">, </w:t>
-      </w:r>
-      <w:proofErr w:type="spellStart"/>
-      <w:r>
-        <w:t>KgrpsNew</w:t>
-      </w:r>
-      <w:r>
-        <w:t>Imag</w:t>
-      </w:r>
-      <w:proofErr w:type="spellEnd"/>
-      <w:r>
-        <w:t xml:space="preserve"> not tested up</w:t>
-      </w:r>
-    </w:p>
-    <w:p>
-      <w:pPr>
-        <w:rPr>
-          <w:b/>
-        </w:rPr>
-      </w:pPr>
-      <w:r>
-        <w:rPr>
-          <w:b/>
-        </w:rPr>
-        <w:t>Related codes:</w:t>
-      </w:r>
-    </w:p>
-    <w:p>
-      <w:pPr>
-        <w:ind w:firstLine="720"/>
-      </w:pPr>
-      <w:r>
-        <w:t>s</w:t>
-      </w:r>
+        <w:t xml:space="preserve">[15:0] * </w:t>
+      </w:r>
+      <w:proofErr w:type="spellStart"/>
+      <w:r>
+        <w:t>kk</w:t>
+      </w:r>
+      <w:proofErr w:type="spellEnd"/>
+      <w:r>
+        <w:t>[14:0]};</w:t>
+      </w:r>
+    </w:p>
+    <w:p>
+      <w:r>
+        <w:t xml:space="preserve">               </w:t>
+      </w:r>
+      <w:proofErr w:type="spellStart"/>
+      <w:r>
+        <w:t>tp</w:t>
+      </w:r>
+      <w:proofErr w:type="spellEnd"/>
+      <w:r>
+        <w:t xml:space="preserve"> = (</w:t>
+      </w:r>
+      <w:proofErr w:type="spellStart"/>
+      <w:r>
+        <w:t>nn</w:t>
+      </w:r>
+      <w:proofErr w:type="spellEnd"/>
+      <w:r>
+        <w:t xml:space="preserve"> % </w:t>
+      </w:r>
+      <w:proofErr w:type="spellStart"/>
+      <w:r>
+        <w:t>kk</w:t>
+      </w:r>
+      <w:proofErr w:type="spellEnd"/>
+      <w:r>
+        <w:t>);</w:t>
+      </w:r>
+    </w:p>
+    <w:p>
+      <w:r>
+        <w:t xml:space="preserve">               </w:t>
+      </w:r>
+      <w:proofErr w:type="spellStart"/>
+      <w:r>
+        <w:t>qres</w:t>
+      </w:r>
+      <w:proofErr w:type="spellEnd"/>
+      <w:r>
+        <w:t xml:space="preserve"> = </w:t>
+      </w:r>
+      <w:proofErr w:type="spellStart"/>
+      <w:r>
+        <w:t>qq</w:t>
+      </w:r>
+      <w:proofErr w:type="spellEnd"/>
+      <w:r>
+        <w:t xml:space="preserve"> + 1;</w:t>
+      </w:r>
+    </w:p>
+    <w:p>
+      <w:pPr>
+        <w:ind w:firstLine="720"/>
+      </w:pPr>
+      <w:proofErr w:type="spellStart"/>
+      <w:r>
+        <w:t>tempReal</w:t>
+      </w:r>
+      <w:proofErr w:type="spellEnd"/>
+      <w:r>
+        <w:t xml:space="preserve"> = </w:t>
+      </w:r>
+      <w:proofErr w:type="spellStart"/>
+      <w:r>
+        <w:t>KgrpsReal</w:t>
+      </w:r>
+      <w:proofErr w:type="spellEnd"/>
+      <w:r>
+        <w:t xml:space="preserve"> [ </w:t>
+      </w:r>
+      <w:proofErr w:type="spellStart"/>
       <w:proofErr w:type="gramStart"/>
       <w:r>
-        <w:t>110 :</w:t>
+        <w:t>qq</w:t>
+      </w:r>
+      <w:proofErr w:type="spellEnd"/>
+      <w:r>
+        <w:t xml:space="preserve"> ]</w:t>
       </w:r>
       <w:proofErr w:type="gramEnd"/>
       <w:r>
-        <w:t xml:space="preserve"> begin</w:t>
-      </w:r>
-    </w:p>
-    <w:p>
-      <w:r>
-        <w:tab/>
-      </w:r>
-      <w:proofErr w:type="spellStart"/>
+        <w:t>;</w:t>
+      </w:r>
+    </w:p>
+    <w:p>
+      <w:r>
+        <w:tab/>
+      </w:r>
+      <w:proofErr w:type="spellStart"/>
+      <w:r>
+        <w:t>tempImag</w:t>
+      </w:r>
+      <w:proofErr w:type="spellEnd"/>
+      <w:r>
+        <w:t xml:space="preserve"> = </w:t>
+      </w:r>
+      <w:proofErr w:type="spellStart"/>
+      <w:r>
+        <w:t>KgrpsImag</w:t>
+      </w:r>
+      <w:proofErr w:type="spellEnd"/>
+      <w:r>
+        <w:t xml:space="preserve"> [ </w:t>
+      </w:r>
+      <w:proofErr w:type="spellStart"/>
+      <w:proofErr w:type="gramStart"/>
       <w:r>
         <w:t>qq</w:t>
       </w:r>
       <w:proofErr w:type="spellEnd"/>
       <w:r>
-        <w:t xml:space="preserve"> = pp - </w:t>
-      </w:r>
-      <w:proofErr w:type="spellStart"/>
-      <w:r>
-        <w:t>i</w:t>
-      </w:r>
-      <w:proofErr w:type="spellEnd"/>
+        <w:t xml:space="preserve"> ]</w:t>
+      </w:r>
+      <w:proofErr w:type="gramEnd"/>
       <w:r>
         <w:t>;</w:t>
       </w:r>
     </w:p>
     <w:p>
       <w:r>
-        <w:t xml:space="preserve">               </w:t>
-      </w:r>
-      <w:proofErr w:type="spellStart"/>
-      <w:r>
-        <w:t>nn</w:t>
-      </w:r>
-      <w:proofErr w:type="spellEnd"/>
-      <w:r>
-        <w:t xml:space="preserve"> = {</w:t>
-      </w:r>
-      <w:proofErr w:type="spellStart"/>
-      <w:r>
-        <w:t>qq</w:t>
-      </w:r>
-      <w:proofErr w:type="spellEnd"/>
-      <w:r>
-        <w:t>[16</w:t>
-      </w:r>
+        <w:tab/>
+      </w:r>
+      <w:r>
+        <w:tab/>
+      </w:r>
+      <w:r>
+        <w:tab/>
+      </w:r>
+      <w:r>
+        <w:tab/>
+      </w:r>
+    </w:p>
+    <w:p>
+      <w:r>
+        <w:tab/>
+        <w:t>//double 1 11 52</w:t>
+      </w:r>
+    </w:p>
+    <w:p>
+      <w:r>
+        <w:tab/>
+      </w:r>
+      <w:proofErr w:type="spellStart"/>
+      <w:r>
+        <w:t>longdoubletp</w:t>
+      </w:r>
+      <w:proofErr w:type="spellEnd"/>
+      <w:r>
+        <w:t xml:space="preserve"> = </w:t>
+      </w:r>
+      <w:proofErr w:type="spellStart"/>
+      <w:r>
+        <w:t>WReal</w:t>
+      </w:r>
+      <w:proofErr w:type="spellEnd"/>
+      <w:r>
+        <w:t xml:space="preserve"> [ </w:t>
+      </w:r>
+      <w:proofErr w:type="spellStart"/>
       <w:proofErr w:type="gramStart"/>
       <w:r>
-        <w:t>],</w:t>
-      </w:r>
-      <w:proofErr w:type="spellStart"/>
-      <w:r>
-        <w:t>qq</w:t>
-      </w:r>
-      <w:proofErr w:type="spellEnd"/>
+        <w:t>tp</w:t>
+      </w:r>
+      <w:proofErr w:type="spellEnd"/>
+      <w:r>
+        <w:t>[</w:t>
+      </w:r>
       <w:proofErr w:type="gramEnd"/>
       <w:r>
-        <w:t xml:space="preserve">[15:0] * </w:t>
-      </w:r>
-      <w:proofErr w:type="spellStart"/>
-      <w:r>
-        <w:t>kk</w:t>
-      </w:r>
-      <w:proofErr w:type="spellEnd"/>
-      <w:r>
-        <w:t>[14:0]};</w:t>
-      </w:r>
-    </w:p>
-    <w:p>
-      <w:r>
-        <w:t xml:space="preserve">               </w:t>
+        <w:t xml:space="preserve">14:0] ][62:0] * </w:t>
+      </w:r>
+      <w:proofErr w:type="spellStart"/>
+      <w:r>
+        <w:t>KgrpsReal</w:t>
+      </w:r>
+      <w:proofErr w:type="spellEnd"/>
+      <w:r>
+        <w:t xml:space="preserve">[ </w:t>
+      </w:r>
+      <w:proofErr w:type="spellStart"/>
+      <w:r>
+        <w:t>qres</w:t>
+      </w:r>
+      <w:proofErr w:type="spellEnd"/>
+      <w:r>
+        <w:t>[15:0] ][62:0];</w:t>
+      </w:r>
+    </w:p>
+    <w:p>
+      <w:r>
+        <w:tab/>
+        <w:t xml:space="preserve">signal = </w:t>
+      </w:r>
+      <w:proofErr w:type="spellStart"/>
+      <w:proofErr w:type="gramStart"/>
+      <w:r>
+        <w:t>WReal</w:t>
+      </w:r>
+      <w:proofErr w:type="spellEnd"/>
+      <w:r>
+        <w:t>[</w:t>
+      </w:r>
+      <w:proofErr w:type="gramEnd"/>
+      <w:r>
+        <w:t xml:space="preserve"> </w:t>
       </w:r>
       <w:proofErr w:type="spellStart"/>
       <w:r>
@@ -198,28 +388,15 @@
       </w:r>
       <w:proofErr w:type="spellEnd"/>
       <w:r>
-        <w:t xml:space="preserve"> = (</w:t>
-      </w:r>
-      <w:proofErr w:type="spellStart"/>
-      <w:r>
-        <w:t>nn</w:t>
-      </w:r>
-      <w:proofErr w:type="spellEnd"/>
-      <w:r>
-        <w:t xml:space="preserve"> % </w:t>
-      </w:r>
-      <w:proofErr w:type="spellStart"/>
-      <w:r>
-        <w:t>kk</w:t>
-      </w:r>
-      <w:proofErr w:type="spellEnd"/>
-      <w:r>
-        <w:t>);</w:t>
-      </w:r>
-    </w:p>
-    <w:p>
-      <w:r>
-        <w:t xml:space="preserve">               </w:t>
+        <w:t xml:space="preserve">[14:0] ][63] * </w:t>
+      </w:r>
+      <w:proofErr w:type="spellStart"/>
+      <w:r>
+        <w:t>KgrpsReal</w:t>
+      </w:r>
+      <w:proofErr w:type="spellEnd"/>
+      <w:r>
+        <w:t xml:space="preserve">[ </w:t>
       </w:r>
       <w:proofErr w:type="spellStart"/>
       <w:r>
@@ -227,32 +404,57 @@
       </w:r>
       <w:proofErr w:type="spellEnd"/>
       <w:r>
+        <w:t>[15:0] ][63];</w:t>
+      </w:r>
+    </w:p>
+    <w:p>
+      <w:r>
+        <w:tab/>
+        <w:t xml:space="preserve">temp2Real = {signal, </w:t>
+      </w:r>
+      <w:proofErr w:type="spellStart"/>
+      <w:proofErr w:type="gramStart"/>
+      <w:r>
+        <w:t>longdoubletp</w:t>
+      </w:r>
+      <w:proofErr w:type="spellEnd"/>
+      <w:r>
+        <w:t>[</w:t>
+      </w:r>
+      <w:proofErr w:type="gramEnd"/>
+      <w:r>
+        <w:t>114:52] };</w:t>
+      </w:r>
+    </w:p>
+    <w:p>
+      <w:r>
+        <w:tab/>
+      </w:r>
+      <w:r>
+        <w:tab/>
+      </w:r>
+      <w:r>
+        <w:tab/>
+      </w:r>
+      <w:r>
+        <w:tab/>
+      </w:r>
+    </w:p>
+    <w:p>
+      <w:r>
+        <w:tab/>
+      </w:r>
+      <w:proofErr w:type="spellStart"/>
+      <w:r>
+        <w:t>longdoubletp</w:t>
+      </w:r>
+      <w:proofErr w:type="spellEnd"/>
+      <w:r>
         <w:t xml:space="preserve"> = </w:t>
       </w:r>
       <w:proofErr w:type="spellStart"/>
       <w:r>
-        <w:t>qq</w:t>
-      </w:r>
-      <w:proofErr w:type="spellEnd"/>
-      <w:r>
-        <w:t xml:space="preserve"> + 1;</w:t>
-      </w:r>
-    </w:p>
-    <w:p>
-      <w:pPr>
-        <w:ind w:firstLine="720"/>
-      </w:pPr>
-      <w:proofErr w:type="spellStart"/>
-      <w:r>
-        <w:t>tempReal</w:t>
-      </w:r>
-      <w:proofErr w:type="spellEnd"/>
-      <w:r>
-        <w:t xml:space="preserve"> = </w:t>
-      </w:r>
-      <w:proofErr w:type="spellStart"/>
-      <w:r>
-        <w:t>KgrpsReal</w:t>
+        <w:t>WImag</w:t>
       </w:r>
       <w:proofErr w:type="spellEnd"/>
       <w:r>
@@ -261,28 +463,15 @@
       <w:proofErr w:type="spellStart"/>
       <w:proofErr w:type="gramStart"/>
       <w:r>
-        <w:t>qq</w:t>
-      </w:r>
-      <w:proofErr w:type="spellEnd"/>
-      <w:r>
-        <w:t xml:space="preserve"> ]</w:t>
+        <w:t>tp</w:t>
+      </w:r>
+      <w:proofErr w:type="spellEnd"/>
+      <w:r>
+        <w:t>[</w:t>
       </w:r>
       <w:proofErr w:type="gramEnd"/>
       <w:r>
-        <w:t>;</w:t>
-      </w:r>
-    </w:p>
-    <w:p>
-      <w:r>
-        <w:tab/>
-      </w:r>
-      <w:proofErr w:type="spellStart"/>
-      <w:r>
-        <w:t>tempImag</w:t>
-      </w:r>
-      <w:proofErr w:type="spellEnd"/>
-      <w:r>
-        <w:t xml:space="preserve"> = </w:t>
+        <w:t xml:space="preserve">14:0] ][62:0] * </w:t>
       </w:r>
       <w:proofErr w:type="spellStart"/>
       <w:r>
@@ -290,293 +479,82 @@
       </w:r>
       <w:proofErr w:type="spellEnd"/>
       <w:r>
+        <w:t xml:space="preserve">[ </w:t>
+      </w:r>
+      <w:proofErr w:type="spellStart"/>
+      <w:r>
+        <w:t>qres</w:t>
+      </w:r>
+      <w:proofErr w:type="spellEnd"/>
+      <w:r>
+        <w:t>[15:0] ][62:0];</w:t>
+      </w:r>
+    </w:p>
+    <w:p>
+      <w:r>
+        <w:tab/>
+        <w:t xml:space="preserve">signal = </w:t>
+      </w:r>
+      <w:proofErr w:type="spellStart"/>
+      <w:r>
+        <w:t>WImag</w:t>
+      </w:r>
+      <w:proofErr w:type="spellEnd"/>
+      <w:r>
         <w:t xml:space="preserve"> [ </w:t>
       </w:r>
       <w:proofErr w:type="spellStart"/>
       <w:proofErr w:type="gramStart"/>
       <w:r>
-        <w:t>qq</w:t>
-      </w:r>
-      <w:proofErr w:type="spellEnd"/>
-      <w:r>
-        <w:t xml:space="preserve"> ]</w:t>
+        <w:t>tp</w:t>
+      </w:r>
+      <w:proofErr w:type="spellEnd"/>
+      <w:r>
+        <w:t>[</w:t>
       </w:r>
       <w:proofErr w:type="gramEnd"/>
       <w:r>
-        <w:t>;</w:t>
-      </w:r>
-    </w:p>
-    <w:p>
-      <w:r>
-        <w:tab/>
-      </w:r>
-      <w:r>
-        <w:tab/>
-      </w:r>
-      <w:r>
-        <w:tab/>
-      </w:r>
-      <w:r>
-        <w:tab/>
-      </w:r>
-    </w:p>
-    <w:p>
-      <w:r>
-        <w:tab/>
-      </w:r>
-      <w:r>
-        <w:t>//double 1 11 52</w:t>
-      </w:r>
-    </w:p>
-    <w:p>
-      <w:r>
-        <w:tab/>
-      </w:r>
-      <w:proofErr w:type="spellStart"/>
+        <w:t xml:space="preserve">14:0] ][63] * </w:t>
+      </w:r>
+      <w:proofErr w:type="spellStart"/>
+      <w:r>
+        <w:t>KgrpsImag</w:t>
+      </w:r>
+      <w:proofErr w:type="spellEnd"/>
+      <w:r>
+        <w:t xml:space="preserve">[ </w:t>
+      </w:r>
+      <w:proofErr w:type="spellStart"/>
+      <w:r>
+        <w:t>qres</w:t>
+      </w:r>
+      <w:proofErr w:type="spellEnd"/>
+      <w:r>
+        <w:t>[15:0] ][63];</w:t>
+      </w:r>
+    </w:p>
+    <w:p>
+      <w:r>
+        <w:tab/>
+        <w:t xml:space="preserve">temp2Imag = {signal, </w:t>
+      </w:r>
+      <w:proofErr w:type="spellStart"/>
+      <w:proofErr w:type="gramStart"/>
       <w:r>
         <w:t>longdoubletp</w:t>
       </w:r>
       <w:proofErr w:type="spellEnd"/>
       <w:r>
-        <w:t xml:space="preserve"> = </w:t>
-      </w:r>
-      <w:proofErr w:type="spellStart"/>
-      <w:r>
-        <w:t>WReal</w:t>
-      </w:r>
-      <w:proofErr w:type="spellEnd"/>
-      <w:r>
-        <w:t xml:space="preserve"> [ </w:t>
-      </w:r>
-      <w:proofErr w:type="spellStart"/>
-      <w:proofErr w:type="gramStart"/>
-      <w:r>
-        <w:t>tp</w:t>
-      </w:r>
-      <w:proofErr w:type="spellEnd"/>
-      <w:r>
         <w:t>[</w:t>
       </w:r>
       <w:proofErr w:type="gramEnd"/>
       <w:r>
-        <w:t xml:space="preserve">14:0] ][62:0] * </w:t>
-      </w:r>
-      <w:proofErr w:type="spellStart"/>
-      <w:r>
-        <w:t>KgrpsReal</w:t>
-      </w:r>
-      <w:proofErr w:type="spellEnd"/>
-      <w:r>
-        <w:t xml:space="preserve">[ </w:t>
-      </w:r>
-      <w:proofErr w:type="spellStart"/>
-      <w:r>
-        <w:t>qres</w:t>
-      </w:r>
-      <w:proofErr w:type="spellEnd"/>
-      <w:r>
-        <w:t>[15:0] ][62:0];</w:t>
-      </w:r>
-    </w:p>
-    <w:p>
-      <w:r>
-        <w:tab/>
-      </w:r>
-      <w:r>
-        <w:t xml:space="preserve">signal = </w:t>
-      </w:r>
-      <w:proofErr w:type="spellStart"/>
-      <w:proofErr w:type="gramStart"/>
-      <w:r>
-        <w:t>WReal</w:t>
-      </w:r>
-      <w:proofErr w:type="spellEnd"/>
-      <w:r>
-        <w:t>[</w:t>
-      </w:r>
-      <w:proofErr w:type="gramEnd"/>
-      <w:r>
-        <w:t xml:space="preserve"> </w:t>
-      </w:r>
-      <w:proofErr w:type="spellStart"/>
-      <w:r>
-        <w:t>tp</w:t>
-      </w:r>
-      <w:proofErr w:type="spellEnd"/>
-      <w:r>
-        <w:t xml:space="preserve">[14:0] ][63] * </w:t>
-      </w:r>
-      <w:proofErr w:type="spellStart"/>
-      <w:r>
-        <w:t>KgrpsReal</w:t>
-      </w:r>
-      <w:proofErr w:type="spellEnd"/>
-      <w:r>
-        <w:t xml:space="preserve">[ </w:t>
-      </w:r>
-      <w:proofErr w:type="spellStart"/>
-      <w:r>
-        <w:t>qres</w:t>
-      </w:r>
-      <w:proofErr w:type="spellEnd"/>
-      <w:r>
-        <w:t>[15:0] ][63];</w:t>
-      </w:r>
-    </w:p>
-    <w:p>
-      <w:r>
-        <w:tab/>
-      </w:r>
-      <w:r>
-        <w:t xml:space="preserve">temp2Real = {signal, </w:t>
-      </w:r>
-      <w:proofErr w:type="spellStart"/>
-      <w:proofErr w:type="gramStart"/>
-      <w:r>
-        <w:t>longdoubletp</w:t>
-      </w:r>
-      <w:proofErr w:type="spellEnd"/>
-      <w:r>
-        <w:t>[</w:t>
-      </w:r>
-      <w:proofErr w:type="gramEnd"/>
-      <w:r>
         <w:t>114:52] };</w:t>
       </w:r>
     </w:p>
     <w:p>
       <w:r>
         <w:tab/>
-      </w:r>
-      <w:r>
-        <w:tab/>
-      </w:r>
-      <w:r>
-        <w:tab/>
-      </w:r>
-      <w:r>
-        <w:tab/>
-      </w:r>
-    </w:p>
-    <w:p>
-      <w:r>
-        <w:tab/>
-      </w:r>
-      <w:proofErr w:type="spellStart"/>
-      <w:r>
-        <w:t>longdoubletp</w:t>
-      </w:r>
-      <w:proofErr w:type="spellEnd"/>
-      <w:r>
-        <w:t xml:space="preserve"> = </w:t>
-      </w:r>
-      <w:proofErr w:type="spellStart"/>
-      <w:r>
-        <w:t>WImag</w:t>
-      </w:r>
-      <w:proofErr w:type="spellEnd"/>
-      <w:r>
-        <w:t xml:space="preserve"> [ </w:t>
-      </w:r>
-      <w:proofErr w:type="spellStart"/>
-      <w:proofErr w:type="gramStart"/>
-      <w:r>
-        <w:t>tp</w:t>
-      </w:r>
-      <w:proofErr w:type="spellEnd"/>
-      <w:r>
-        <w:t>[</w:t>
-      </w:r>
-      <w:proofErr w:type="gramEnd"/>
-      <w:r>
-        <w:t xml:space="preserve">14:0] ][62:0] * </w:t>
-      </w:r>
-      <w:proofErr w:type="spellStart"/>
-      <w:r>
-        <w:t>KgrpsImag</w:t>
-      </w:r>
-      <w:proofErr w:type="spellEnd"/>
-      <w:r>
-        <w:t xml:space="preserve">[ </w:t>
-      </w:r>
-      <w:proofErr w:type="spellStart"/>
-      <w:r>
-        <w:t>qres</w:t>
-      </w:r>
-      <w:proofErr w:type="spellEnd"/>
-      <w:r>
-        <w:t>[15:0] ][62:0];</w:t>
-      </w:r>
-    </w:p>
-    <w:p>
-      <w:r>
-        <w:tab/>
-      </w:r>
-      <w:r>
-        <w:t xml:space="preserve">signal = </w:t>
-      </w:r>
-      <w:proofErr w:type="spellStart"/>
-      <w:r>
-        <w:t>WImag</w:t>
-      </w:r>
-      <w:proofErr w:type="spellEnd"/>
-      <w:r>
-        <w:t xml:space="preserve"> [ </w:t>
-      </w:r>
-      <w:proofErr w:type="spellStart"/>
-      <w:proofErr w:type="gramStart"/>
-      <w:r>
-        <w:t>tp</w:t>
-      </w:r>
-      <w:proofErr w:type="spellEnd"/>
-      <w:r>
-        <w:t>[</w:t>
-      </w:r>
-      <w:proofErr w:type="gramEnd"/>
-      <w:r>
-        <w:t xml:space="preserve">14:0] ][63] * </w:t>
-      </w:r>
-      <w:proofErr w:type="spellStart"/>
-      <w:r>
-        <w:t>KgrpsImag</w:t>
-      </w:r>
-      <w:proofErr w:type="spellEnd"/>
-      <w:r>
-        <w:t xml:space="preserve">[ </w:t>
-      </w:r>
-      <w:proofErr w:type="spellStart"/>
-      <w:r>
-        <w:t>qres</w:t>
-      </w:r>
-      <w:proofErr w:type="spellEnd"/>
-      <w:r>
-        <w:t>[15:0] ][63];</w:t>
-      </w:r>
-    </w:p>
-    <w:p>
-      <w:r>
-        <w:tab/>
-      </w:r>
-      <w:r>
-        <w:t xml:space="preserve">temp2Imag = {signal, </w:t>
-      </w:r>
-      <w:proofErr w:type="spellStart"/>
-      <w:proofErr w:type="gramStart"/>
-      <w:r>
-        <w:t>longdoubletp</w:t>
-      </w:r>
-      <w:proofErr w:type="spellEnd"/>
-      <w:r>
-        <w:t>[</w:t>
-      </w:r>
-      <w:proofErr w:type="gramEnd"/>
-      <w:r>
-        <w:t>114:52] };</w:t>
-      </w:r>
-    </w:p>
-    <w:p>
-      <w:r>
-        <w:tab/>
         <w:t>…</w:t>
       </w:r>
     </w:p>
@@ -639,7 +617,19 @@
           <w:b/>
         </w:rPr>
         <w:lastRenderedPageBreak/>
-        <w:t>Too many I/O ports:</w:t>
+        <w:t>Too many I/O ports</w:t>
+      </w:r>
+      <w:r>
+        <w:rPr>
+          <w:b/>
+        </w:rPr>
+        <w:t xml:space="preserve"> (</w:t>
+      </w:r>
+      <w:r>
+        <w:rPr>
+          <w:b/>
+        </w:rPr>
+        <w:t>hardware side):</w:t>
       </w:r>
     </w:p>
     <w:p>
@@ -922,6 +912,481 @@
     </w:p>
     <w:p>
       <w:pPr>
+        <w:ind w:firstLine="720"/>
+      </w:pPr>
+    </w:p>
+    <w:p>
+      <w:r>
+        <w:lastRenderedPageBreak/>
+        <w:t xml:space="preserve">// make sure each cycle will read only 2 </w:t>
+      </w:r>
+      <w:proofErr w:type="spellStart"/>
+      <w:r>
+        <w:t>Kgrp</w:t>
+      </w:r>
+      <w:proofErr w:type="spellEnd"/>
+      <w:r>
+        <w:t xml:space="preserve"> data into it</w:t>
+      </w:r>
+      <w:r>
+        <w:t xml:space="preserve"> and 1 new </w:t>
+      </w:r>
+      <w:proofErr w:type="spellStart"/>
+      <w:r>
+        <w:t>Kgrp</w:t>
+      </w:r>
+      <w:proofErr w:type="spellEnd"/>
+      <w:r>
+        <w:t xml:space="preserve"> data outputs</w:t>
+      </w:r>
+    </w:p>
+    <w:p>
+      <w:r>
+        <w:t xml:space="preserve">module </w:t>
+      </w:r>
+      <w:r>
+        <w:t>state110</w:t>
+      </w:r>
+      <w:r>
+        <w:t xml:space="preserve"> </w:t>
+      </w:r>
+      <w:proofErr w:type="gramStart"/>
+      <w:r>
+        <w:t>#(</w:t>
+      </w:r>
+      <w:proofErr w:type="gramEnd"/>
+      <w:r>
+        <w:t>parameter WIDTH=64)(</w:t>
+      </w:r>
+    </w:p>
+    <w:p>
+      <w:pPr>
+        <w:ind w:firstLine="720"/>
+      </w:pPr>
+      <w:r>
+        <w:t xml:space="preserve">logic [WIDTH - 1 :0] </w:t>
+      </w:r>
+      <w:proofErr w:type="spellStart"/>
+      <w:r>
+        <w:t>KgrpsReal</w:t>
+      </w:r>
+      <w:proofErr w:type="spellEnd"/>
+      <w:r>
+        <w:t xml:space="preserve"> [0:15],</w:t>
+      </w:r>
+    </w:p>
+    <w:p>
+      <w:pPr>
+        <w:ind w:firstLine="720"/>
+      </w:pPr>
+      <w:r>
+        <w:t>input wire [3:0] readKR</w:t>
+      </w:r>
+      <w:r>
+        <w:t>1</w:t>
+      </w:r>
+      <w:r>
+        <w:t>,</w:t>
+      </w:r>
+    </w:p>
+    <w:p>
+      <w:pPr>
+        <w:ind w:firstLine="720"/>
+      </w:pPr>
+      <w:r>
+        <w:t>input wire [3:0] readKR</w:t>
+      </w:r>
+      <w:r>
+        <w:t>2,</w:t>
+      </w:r>
+    </w:p>
+    <w:p>
+      <w:pPr>
+        <w:ind w:firstLine="720"/>
+      </w:pPr>
+      <w:r>
+        <w:t xml:space="preserve">logic [WIDTH - 1 :0] </w:t>
+      </w:r>
+      <w:proofErr w:type="spellStart"/>
+      <w:r>
+        <w:t>KgrpsImag</w:t>
+      </w:r>
+      <w:proofErr w:type="spellEnd"/>
+      <w:r>
+        <w:t xml:space="preserve"> [0:15],</w:t>
+      </w:r>
+      <w:bookmarkStart w:id="0" w:name="_GoBack"/>
+      <w:bookmarkEnd w:id="0"/>
+    </w:p>
+    <w:p>
+      <w:pPr>
+        <w:ind w:firstLine="720"/>
+      </w:pPr>
+      <w:r>
+        <w:t>input wire [3:0] readKI</w:t>
+      </w:r>
+      <w:r>
+        <w:t>1</w:t>
+      </w:r>
+      <w:r>
+        <w:t>,</w:t>
+      </w:r>
+    </w:p>
+    <w:p>
+      <w:pPr>
+        <w:ind w:firstLine="720"/>
+      </w:pPr>
+      <w:r>
+        <w:t>input wire [3:0] readK</w:t>
+      </w:r>
+      <w:r>
+        <w:t>I2,</w:t>
+      </w:r>
+    </w:p>
+    <w:p>
+      <w:pPr>
+        <w:ind w:firstLine="720"/>
+      </w:pPr>
+      <w:r>
+        <w:t xml:space="preserve">logic [WIDTH - 1 :0] </w:t>
+      </w:r>
+      <w:proofErr w:type="spellStart"/>
+      <w:r>
+        <w:t>WReal</w:t>
+      </w:r>
+      <w:proofErr w:type="spellEnd"/>
+      <w:r>
+        <w:t xml:space="preserve"> [0:14],</w:t>
+      </w:r>
+    </w:p>
+    <w:p>
+      <w:pPr>
+        <w:ind w:firstLine="720"/>
+      </w:pPr>
+      <w:r>
+        <w:t xml:space="preserve">logic [WIDTH - 1 :0] </w:t>
+      </w:r>
+      <w:proofErr w:type="spellStart"/>
+      <w:r>
+        <w:t>WImag</w:t>
+      </w:r>
+      <w:proofErr w:type="spellEnd"/>
+      <w:r>
+        <w:t xml:space="preserve"> [0:14],</w:t>
+      </w:r>
+    </w:p>
+    <w:p>
+      <w:pPr>
+        <w:ind w:firstLine="720"/>
+      </w:pPr>
+      <w:r>
+        <w:t>input In,</w:t>
+      </w:r>
+    </w:p>
+    <w:p>
+      <w:pPr>
+        <w:ind w:firstLine="720"/>
+      </w:pPr>
+      <w:r>
+        <w:t>input Clock,</w:t>
+      </w:r>
+    </w:p>
+    <w:p>
+      <w:pPr>
+        <w:ind w:firstLine="720"/>
+      </w:pPr>
+      <w:r>
+        <w:t xml:space="preserve">input </w:t>
+      </w:r>
+      <w:proofErr w:type="spellStart"/>
+      <w:r>
+        <w:t>Areset</w:t>
+      </w:r>
+      <w:proofErr w:type="spellEnd"/>
+      <w:r>
+        <w:t>,</w:t>
+      </w:r>
+    </w:p>
+    <w:p>
+      <w:pPr>
+        <w:ind w:firstLine="720"/>
+      </w:pPr>
+      <w:r>
+        <w:t>o</w:t>
+      </w:r>
+      <w:r>
+        <w:t xml:space="preserve">utput logic [16:0] </w:t>
+      </w:r>
+      <w:proofErr w:type="spellStart"/>
+      <w:r>
+        <w:t>i</w:t>
+      </w:r>
+      <w:proofErr w:type="spellEnd"/>
+      <w:r>
+        <w:t>,</w:t>
+      </w:r>
+    </w:p>
+    <w:p>
+      <w:pPr>
+        <w:ind w:firstLine="720"/>
+      </w:pPr>
+      <w:r>
+        <w:t>output logic [4:0] j,</w:t>
+      </w:r>
+    </w:p>
+    <w:p>
+      <w:pPr>
+        <w:ind w:firstLine="720"/>
+      </w:pPr>
+      <w:r>
+        <w:t xml:space="preserve">output wire [WIDTH - 1 :0] </w:t>
+      </w:r>
+      <w:proofErr w:type="spellStart"/>
+      <w:r>
+        <w:t>KgrpsNewReal</w:t>
+      </w:r>
+      <w:proofErr w:type="spellEnd"/>
+      <w:r>
+        <w:t>,</w:t>
+      </w:r>
+    </w:p>
+    <w:p>
+      <w:pPr>
+        <w:ind w:firstLine="720"/>
+      </w:pPr>
+      <w:r>
+        <w:t xml:space="preserve">output wire [WIDTH - 1 :0] </w:t>
+      </w:r>
+      <w:proofErr w:type="spellStart"/>
+      <w:r>
+        <w:t>KgrpsNewImag</w:t>
+      </w:r>
+      <w:proofErr w:type="spellEnd"/>
+    </w:p>
+    <w:p>
+      <w:pPr>
+        <w:ind w:firstLine="720"/>
+      </w:pPr>
+      <w:r>
+        <w:t>);</w:t>
+      </w:r>
+    </w:p>
+    <w:p>
+      <w:pPr>
+        <w:ind w:firstLine="720"/>
+      </w:pPr>
+      <w:r>
+        <w:t xml:space="preserve">    </w:t>
+      </w:r>
+    </w:p>
+    <w:p>
+      <w:pPr>
+        <w:ind w:firstLine="720"/>
+      </w:pPr>
+      <w:r>
+        <w:t xml:space="preserve">assign </w:t>
+      </w:r>
+      <w:proofErr w:type="spellStart"/>
+      <w:r>
+        <w:t>KgrpsNewReal</w:t>
+      </w:r>
+      <w:proofErr w:type="spellEnd"/>
+      <w:r>
+        <w:t xml:space="preserve"> =</w:t>
+      </w:r>
+      <w:r>
+        <w:t xml:space="preserve"> Operation</w:t>
+      </w:r>
+      <w:proofErr w:type="gramStart"/>
+      <w:r>
+        <w:t>1(</w:t>
+      </w:r>
+      <w:r>
+        <w:t xml:space="preserve"> </w:t>
+      </w:r>
+      <w:r>
+        <w:t xml:space="preserve"> </w:t>
+      </w:r>
+      <w:proofErr w:type="spellStart"/>
+      <w:proofErr w:type="gramEnd"/>
+      <w:r>
+        <w:t>KgrpsReal</w:t>
+      </w:r>
+      <w:proofErr w:type="spellEnd"/>
+      <w:r>
+        <w:t>[readKR</w:t>
+      </w:r>
+      <w:r>
+        <w:t>1</w:t>
+      </w:r>
+      <w:r>
+        <w:t>]</w:t>
+      </w:r>
+      <w:r>
+        <w:t xml:space="preserve">, </w:t>
+      </w:r>
+      <w:proofErr w:type="spellStart"/>
+      <w:r>
+        <w:t>KgrpsReal</w:t>
+      </w:r>
+      <w:proofErr w:type="spellEnd"/>
+      <w:r>
+        <w:t>[readKR</w:t>
+      </w:r>
+      <w:r>
+        <w:t>2</w:t>
+      </w:r>
+      <w:r>
+        <w:t>],</w:t>
+      </w:r>
+      <w:r>
+        <w:t xml:space="preserve"> </w:t>
+      </w:r>
+    </w:p>
+    <w:p>
+      <w:pPr>
+        <w:ind w:firstLine="720"/>
+      </w:pPr>
+      <w:r>
+        <w:tab/>
+      </w:r>
+      <w:r>
+        <w:tab/>
+      </w:r>
+      <w:r>
+        <w:tab/>
+      </w:r>
+      <w:proofErr w:type="spellStart"/>
+      <w:r>
+        <w:t>Kgrps</w:t>
+      </w:r>
+      <w:r>
+        <w:t>Imag</w:t>
+      </w:r>
+      <w:proofErr w:type="spellEnd"/>
+      <w:r>
+        <w:t>[readKI</w:t>
+      </w:r>
+      <w:r>
+        <w:t>1],</w:t>
+      </w:r>
+      <w:r>
+        <w:t xml:space="preserve"> </w:t>
+      </w:r>
+      <w:proofErr w:type="spellStart"/>
+      <w:r>
+        <w:t>KgrpsImag</w:t>
+      </w:r>
+      <w:proofErr w:type="spellEnd"/>
+      <w:r>
+        <w:t>[readKI2</w:t>
+      </w:r>
+      <w:proofErr w:type="gramStart"/>
+      <w:r>
+        <w:t>]</w:t>
+      </w:r>
+      <w:r>
+        <w:t xml:space="preserve"> </w:t>
+      </w:r>
+      <w:r>
+        <w:t>)</w:t>
+      </w:r>
+      <w:proofErr w:type="gramEnd"/>
+      <w:r>
+        <w:t>;</w:t>
+      </w:r>
+      <w:r>
+        <w:t xml:space="preserve"> </w:t>
+      </w:r>
+    </w:p>
+    <w:p>
+      <w:pPr>
+        <w:ind w:firstLine="720"/>
+      </w:pPr>
+      <w:r>
+        <w:t xml:space="preserve">assign </w:t>
+      </w:r>
+      <w:proofErr w:type="spellStart"/>
+      <w:r>
+        <w:t>KgrpsNewImag</w:t>
+      </w:r>
+      <w:proofErr w:type="spellEnd"/>
+      <w:r>
+        <w:t xml:space="preserve"> = </w:t>
+      </w:r>
+      <w:r>
+        <w:t>Operation</w:t>
+      </w:r>
+      <w:proofErr w:type="gramStart"/>
+      <w:r>
+        <w:t>2</w:t>
+      </w:r>
+      <w:r>
+        <w:t xml:space="preserve">(  </w:t>
+      </w:r>
+      <w:proofErr w:type="spellStart"/>
+      <w:proofErr w:type="gramEnd"/>
+      <w:r>
+        <w:t>KgrpsReal</w:t>
+      </w:r>
+      <w:proofErr w:type="spellEnd"/>
+      <w:r>
+        <w:t xml:space="preserve">[readKR1], </w:t>
+      </w:r>
+      <w:proofErr w:type="spellStart"/>
+      <w:r>
+        <w:t>KgrpsReal</w:t>
+      </w:r>
+      <w:proofErr w:type="spellEnd"/>
+      <w:r>
+        <w:t xml:space="preserve">[readKR2], </w:t>
+      </w:r>
+    </w:p>
+    <w:p>
+      <w:pPr>
+        <w:ind w:firstLine="720"/>
+      </w:pPr>
+      <w:r>
+        <w:tab/>
+      </w:r>
+      <w:r>
+        <w:tab/>
+      </w:r>
+      <w:r>
+        <w:tab/>
+      </w:r>
+      <w:proofErr w:type="spellStart"/>
+      <w:r>
+        <w:t>KgrpsImag</w:t>
+      </w:r>
+      <w:proofErr w:type="spellEnd"/>
+      <w:r>
+        <w:t xml:space="preserve">[readKI1], </w:t>
+      </w:r>
+      <w:proofErr w:type="spellStart"/>
+      <w:r>
+        <w:t>KgrpsImag</w:t>
+      </w:r>
+      <w:proofErr w:type="spellEnd"/>
+      <w:r>
+        <w:t>[readKI2</w:t>
+      </w:r>
+      <w:proofErr w:type="gramStart"/>
+      <w:r>
+        <w:t>] )</w:t>
+      </w:r>
+      <w:proofErr w:type="gramEnd"/>
+      <w:r>
+        <w:t xml:space="preserve">; </w:t>
+      </w:r>
+    </w:p>
+    <w:p>
+      <w:pPr>
+        <w:ind w:firstLine="720"/>
+      </w:pPr>
+    </w:p>
+    <w:p>
+      <w:pPr>
         <w:rPr>
           <w:b/>
         </w:rPr>
@@ -943,10 +1408,7 @@
         <w:t>match:</w:t>
       </w:r>
     </w:p>
-    <w:p>
-      <w:bookmarkStart w:id="0" w:name="_GoBack"/>
-      <w:bookmarkEnd w:id="0"/>
-    </w:p>
+    <w:p/>
     <w:sectPr>
       <w:pgSz w:w="12240" w:h="15840"/>
       <w:pgMar w:top="1440" w:right="1800" w:bottom="1440" w:left="1800" w:header="720" w:footer="720" w:gutter="0"/>

</xml_diff>